<commit_message>
TIL(1201): iOS 개발 1강, 자바 웹개발 워크북(~859p, API 서버, nginx)
</commit_message>
<xml_diff>
--- a/11/자바웹개발워크북(5~).docx
+++ b/11/자바웹개발워크북(5~).docx
@@ -10217,6 +10217,637 @@
           <w:rFonts w:hint="eastAsia"/>
         </w:rPr>
         <w:t>문자열 발행을 분리할 수 있다.</w:t>
+      </w:r>
+    </w:p>
+    <w:p/>
+    <w:p>
+      <w:pPr>
+        <w:rPr>
+          <w:b/>
+          <w:bCs/>
+        </w:rPr>
+      </w:pPr>
+      <w:r>
+        <w:rPr>
+          <w:b/>
+          <w:bCs/>
+        </w:rPr>
+        <w:t>Ajax</w:t>
+      </w:r>
+      <w:r>
+        <w:rPr>
+          <w:rFonts w:hint="eastAsia"/>
+          <w:b/>
+          <w:bCs/>
+        </w:rPr>
+        <w:t xml:space="preserve">와 </w:t>
+      </w:r>
+      <w:r>
+        <w:rPr>
+          <w:b/>
+          <w:bCs/>
+        </w:rPr>
+        <w:t>CORS</w:t>
+      </w:r>
+      <w:r>
+        <w:rPr>
+          <w:rFonts w:hint="eastAsia"/>
+          <w:b/>
+          <w:bCs/>
+        </w:rPr>
+        <w:t xml:space="preserve"> 설정</w:t>
+      </w:r>
+    </w:p>
+    <w:p>
+      <w:r>
+        <w:t>API</w:t>
+      </w:r>
+      <w:r>
+        <w:rPr>
+          <w:rFonts w:hint="eastAsia"/>
+        </w:rPr>
+        <w:t xml:space="preserve">를 이용해 프론트를 분리할 경우에 브라우저는 </w:t>
+      </w:r>
+      <w:r>
+        <w:t>‘</w:t>
+      </w:r>
+      <w:r>
+        <w:rPr>
+          <w:rFonts w:hint="eastAsia"/>
+        </w:rPr>
+        <w:t>동일 출처 정책(</w:t>
+      </w:r>
+      <w:r>
+        <w:t>same-origin policy)’</w:t>
+      </w:r>
+      <w:r>
+        <w:rPr>
+          <w:rFonts w:hint="eastAsia"/>
+        </w:rPr>
+        <w:t xml:space="preserve">를 이유로 </w:t>
+      </w:r>
+      <w:r>
+        <w:t>Ajax</w:t>
+      </w:r>
+      <w:r>
+        <w:rPr>
+          <w:rFonts w:hint="eastAsia"/>
+        </w:rPr>
+        <w:t xml:space="preserve"> 호출을 비정상 처리한다.</w:t>
+      </w:r>
+      <w:r>
+        <w:t xml:space="preserve"> </w:t>
+      </w:r>
+      <w:r>
+        <w:rPr>
+          <w:rFonts w:hint="eastAsia"/>
+        </w:rPr>
+        <w:t>동일 출처 정책은 웹 브라우저 보안을 위해 동일 프로토콜,</w:t>
+      </w:r>
+      <w:r>
+        <w:t xml:space="preserve"> </w:t>
+      </w:r>
+      <w:r>
+        <w:rPr>
+          <w:rFonts w:hint="eastAsia"/>
+        </w:rPr>
+        <w:t>호스트,</w:t>
+      </w:r>
+      <w:r>
+        <w:t xml:space="preserve"> </w:t>
+      </w:r>
+      <w:r>
+        <w:rPr>
+          <w:rFonts w:hint="eastAsia"/>
+        </w:rPr>
+        <w:t xml:space="preserve">포트가 같은 서버로만 </w:t>
+      </w:r>
+      <w:r>
+        <w:t>ajax</w:t>
+      </w:r>
+      <w:r>
+        <w:rPr>
+          <w:rFonts w:hint="eastAsia"/>
+        </w:rPr>
+        <w:t xml:space="preserve"> 요청을 주고받게 하는 정책이다.</w:t>
+      </w:r>
+      <w:r>
+        <w:t xml:space="preserve"> Ajax</w:t>
+      </w:r>
+      <w:r>
+        <w:rPr>
+          <w:rFonts w:hint="eastAsia"/>
+        </w:rPr>
+        <w:t>를 이용해 다른 서버의 자원을 마음대로 가져다 쓰지 못하도록 하기 위한 조치이다.</w:t>
+      </w:r>
+    </w:p>
+    <w:p/>
+    <w:p>
+      <w:r>
+        <w:rPr>
+          <w:rFonts w:hint="eastAsia"/>
+        </w:rPr>
+        <w:t xml:space="preserve">이를 해결하려면 </w:t>
+      </w:r>
+      <w:r>
+        <w:t>CORS(Cross Origin Resources Sharing</w:t>
+      </w:r>
+      <w:r>
+        <w:rPr>
+          <w:rFonts w:hint="eastAsia"/>
+        </w:rPr>
+        <w:t>) 처리가 필요하다.</w:t>
+      </w:r>
+      <w:r>
+        <w:rPr>
+          <w:rFonts w:hint="eastAsia"/>
+        </w:rPr>
+        <w:t xml:space="preserve"> </w:t>
+      </w:r>
+      <w:r>
+        <w:t>CORS</w:t>
+      </w:r>
+      <w:r>
+        <w:rPr>
+          <w:rFonts w:hint="eastAsia"/>
+        </w:rPr>
+        <w:t xml:space="preserve"> 처리가 필요한 상황인지 확인하려면 현재 서버(</w:t>
+      </w:r>
+      <w:r>
+        <w:t>API</w:t>
+      </w:r>
+      <w:r>
+        <w:rPr>
+          <w:rFonts w:hint="eastAsia"/>
+        </w:rPr>
+        <w:t>환경</w:t>
+      </w:r>
+      <w:r>
+        <w:t>)</w:t>
+      </w:r>
+      <w:r>
+        <w:rPr>
+          <w:rFonts w:hint="eastAsia"/>
+        </w:rPr>
+        <w:t>가 이용하는 포트와 다른 포트를 이용하는 별도의 웹 서버를 구성하고 어떤 문제가 발생하는지 파악해야 한다.</w:t>
+      </w:r>
+      <w:r>
+        <w:t xml:space="preserve"> </w:t>
+      </w:r>
+    </w:p>
+    <w:p/>
+    <w:p>
+      <w:pPr>
+        <w:rPr>
+          <w:b/>
+          <w:bCs/>
+        </w:rPr>
+      </w:pPr>
+      <w:r>
+        <w:rPr>
+          <w:b/>
+          <w:bCs/>
+        </w:rPr>
+        <w:t>Nginx</w:t>
+      </w:r>
+      <w:r>
+        <w:rPr>
+          <w:rFonts w:hint="eastAsia"/>
+          <w:b/>
+          <w:bCs/>
+        </w:rPr>
+        <w:t xml:space="preserve"> 웹 서버 설치</w:t>
+      </w:r>
+    </w:p>
+    <w:p>
+      <w:r>
+        <w:rPr>
+          <w:rFonts w:hint="eastAsia"/>
+        </w:rPr>
+        <w:t>홈브루</w:t>
+      </w:r>
+      <w:r>
+        <w:rPr>
+          <w:rFonts w:hint="eastAsia"/>
+        </w:rPr>
+        <w:t>로</w:t>
+      </w:r>
+      <w:r>
+        <w:rPr>
+          <w:rFonts w:hint="eastAsia"/>
+        </w:rPr>
+        <w:t xml:space="preserve"> 설치</w:t>
+      </w:r>
+    </w:p>
+    <w:p>
+      <w:pPr>
+        <w:rPr>
+          <w:rFonts w:hint="eastAsia"/>
+        </w:rPr>
+      </w:pPr>
+      <w:r>
+        <w:t>/usr/opt/homebrew/etc/nginx</w:t>
+      </w:r>
+      <w:r>
+        <w:t>/</w:t>
+      </w:r>
+      <w:r>
+        <w:t>nginx.conf</w:t>
+      </w:r>
+      <w:r>
+        <w:rPr>
+          <w:rFonts w:hint="eastAsia"/>
+        </w:rPr>
+        <w:t>으로 설정</w:t>
+      </w:r>
+    </w:p>
+    <w:p>
+      <w:r>
+        <w:rPr>
+          <w:rFonts w:hint="eastAsia"/>
+        </w:rPr>
+        <w:t xml:space="preserve">파일의 서버 주소를 </w:t>
+      </w:r>
+      <w:r>
+        <w:t>8080</w:t>
+      </w:r>
+      <w:r>
+        <w:rPr>
+          <w:rFonts w:hint="eastAsia"/>
+        </w:rPr>
+        <w:t>에서 다른 주소로 수정해야 한다.</w:t>
+      </w:r>
+    </w:p>
+    <w:p>
+      <w:pPr>
+        <w:rPr>
+          <w:rFonts w:hint="eastAsia"/>
+        </w:rPr>
+      </w:pPr>
+      <w:r>
+        <w:rPr>
+          <w:rFonts w:hint="eastAsia"/>
+        </w:rPr>
+        <w:t>/</w:t>
+      </w:r>
+      <w:r>
+        <w:t>usr/opt/homebrew/opt/nginx/html</w:t>
+      </w:r>
+      <w:r>
+        <w:rPr>
+          <w:rFonts w:hint="eastAsia"/>
+        </w:rPr>
+        <w:t>에 정적 자료 보관</w:t>
+      </w:r>
+    </w:p>
+    <w:p>
+      <w:r>
+        <w:rPr>
+          <w:rFonts w:hint="eastAsia"/>
+        </w:rPr>
+        <w:t xml:space="preserve">정적 자료를 보관하는 </w:t>
+      </w:r>
+      <w:r>
+        <w:t>Html</w:t>
+      </w:r>
+      <w:r>
+        <w:rPr>
+          <w:rFonts w:hint="eastAsia"/>
+        </w:rPr>
+        <w:t xml:space="preserve"> 폴더는 </w:t>
+      </w:r>
+      <w:r>
+        <w:t>etc/nginx</w:t>
+      </w:r>
+      <w:r>
+        <w:rPr>
+          <w:rFonts w:hint="eastAsia"/>
+        </w:rPr>
+        <w:t xml:space="preserve">가 아닌 </w:t>
+      </w:r>
+      <w:r>
+        <w:t>opt/nginx</w:t>
+      </w:r>
+      <w:r>
+        <w:rPr>
+          <w:rFonts w:hint="eastAsia"/>
+        </w:rPr>
+        <w:t xml:space="preserve"> 폴더에 있다.</w:t>
+      </w:r>
+    </w:p>
+    <w:p/>
+    <w:p>
+      <w:r>
+        <w:rPr>
+          <w:rFonts w:hint="eastAsia"/>
+        </w:rPr>
+        <w:t xml:space="preserve">설치 후 </w:t>
+      </w:r>
+      <w:r>
+        <w:t>html</w:t>
+      </w:r>
+      <w:r>
+        <w:rPr>
+          <w:rFonts w:hint="eastAsia"/>
+        </w:rPr>
+        <w:t xml:space="preserve">폴더에 모든 정적 자료를 넣고 </w:t>
+      </w:r>
+      <w:r>
+        <w:t>apiLogin.html</w:t>
+      </w:r>
+      <w:r>
+        <w:rPr>
+          <w:rFonts w:hint="eastAsia"/>
+        </w:rPr>
+        <w:t xml:space="preserve">을 실행해 토큰 생성 버튼을 누르면 </w:t>
+      </w:r>
+      <w:r>
+        <w:t>P</w:t>
+      </w:r>
+      <w:r>
+        <w:t>reflight</w:t>
+      </w:r>
+      <w:r>
+        <w:rPr>
+          <w:rFonts w:hint="eastAsia"/>
+        </w:rPr>
+        <w:t xml:space="preserve"> 오류가 발생한다.</w:t>
+      </w:r>
+      <w:r>
+        <w:t xml:space="preserve"> </w:t>
+      </w:r>
+      <w:r>
+        <w:rPr>
+          <w:rFonts w:hint="eastAsia"/>
+        </w:rPr>
+        <w:t xml:space="preserve">이는 </w:t>
+      </w:r>
+      <w:r>
+        <w:t>Ajax</w:t>
+      </w:r>
+      <w:r>
+        <w:rPr>
+          <w:rFonts w:hint="eastAsia"/>
+        </w:rPr>
+        <w:t xml:space="preserve"> 호출에 사용하는</w:t>
+      </w:r>
+      <w:r>
+        <w:t xml:space="preserve"> CORS</w:t>
+      </w:r>
+      <w:r>
+        <w:rPr>
+          <w:rFonts w:hint="eastAsia"/>
+        </w:rPr>
+        <w:t xml:space="preserve"> 문제와 </w:t>
+      </w:r>
+      <w:r>
+        <w:t>GET</w:t>
+      </w:r>
+      <w:r>
+        <w:rPr>
+          <w:rFonts w:hint="eastAsia"/>
+        </w:rPr>
+        <w:t xml:space="preserve">방식이 아닌 </w:t>
+      </w:r>
+      <w:r>
+        <w:t>POST</w:t>
+      </w:r>
+      <w:r>
+        <w:rPr>
+          <w:rFonts w:hint="eastAsia"/>
+        </w:rPr>
+        <w:t xml:space="preserve"> 방식을 이용할 때 발생하는 문제이다.</w:t>
+      </w:r>
+    </w:p>
+    <w:p/>
+    <w:p>
+      <w:r>
+        <w:t>Ajax</w:t>
+      </w:r>
+      <w:r>
+        <w:rPr>
+          <w:rFonts w:hint="eastAsia"/>
+        </w:rPr>
+        <w:t xml:space="preserve">는 </w:t>
+      </w:r>
+      <w:r>
+        <w:t>GET/POST/HEAD</w:t>
+      </w:r>
+      <w:r>
+        <w:rPr>
+          <w:rFonts w:hint="eastAsia"/>
+        </w:rPr>
+        <w:t xml:space="preserve">방식의 요청을 </w:t>
+      </w:r>
+      <w:r>
+        <w:t>Simple Request</w:t>
+      </w:r>
+      <w:r>
+        <w:rPr>
+          <w:rFonts w:hint="eastAsia"/>
+        </w:rPr>
+        <w:t xml:space="preserve">라 하고 여기서 서버로 전송하는 </w:t>
+      </w:r>
+      <w:r>
+        <w:t>Content-Type</w:t>
+      </w:r>
+      <w:r>
+        <w:rPr>
+          <w:rFonts w:hint="eastAsia"/>
+        </w:rPr>
+        <w:t xml:space="preserve">이 </w:t>
+      </w:r>
+      <w:r>
+        <w:t>‘application/x-www-form-urlencoded, multipart/form-data, text/plain’</w:t>
+      </w:r>
+      <w:r>
+        <w:rPr>
+          <w:rFonts w:hint="eastAsia"/>
+        </w:rPr>
+        <w:t xml:space="preserve">인 경우에는 </w:t>
+      </w:r>
+      <w:r>
+        <w:t>Ajax</w:t>
+      </w:r>
+      <w:r>
+        <w:rPr>
+          <w:rFonts w:hint="eastAsia"/>
+        </w:rPr>
+        <w:t xml:space="preserve"> 호출을 허용한다.</w:t>
+      </w:r>
+      <w:r>
+        <w:t xml:space="preserve"> </w:t>
+      </w:r>
+      <w:r>
+        <w:rPr>
+          <w:rFonts w:hint="eastAsia"/>
+        </w:rPr>
+        <w:t xml:space="preserve">하지만 </w:t>
+      </w:r>
+      <w:r>
+        <w:t>apiLogin</w:t>
+      </w:r>
+      <w:r>
+        <w:rPr>
+          <w:rFonts w:hint="eastAsia"/>
+        </w:rPr>
+        <w:t xml:space="preserve">에서와 같이 커스텀 헤더를 사용하거나 </w:t>
+      </w:r>
+      <w:r>
+        <w:t>Content-type</w:t>
+      </w:r>
+      <w:r>
+        <w:rPr>
+          <w:rFonts w:hint="eastAsia"/>
+        </w:rPr>
+        <w:t xml:space="preserve">이 다르면 </w:t>
+      </w:r>
+      <w:r>
+        <w:t>Preflight Request</w:t>
+      </w:r>
+      <w:r>
+        <w:rPr>
+          <w:rFonts w:hint="eastAsia"/>
+        </w:rPr>
+        <w:t>라는 것을 실행한다.</w:t>
+      </w:r>
+    </w:p>
+    <w:p/>
+    <w:p>
+      <w:pPr>
+        <w:rPr>
+          <w:b/>
+          <w:bCs/>
+        </w:rPr>
+      </w:pPr>
+      <w:r>
+        <w:rPr>
+          <w:b/>
+          <w:bCs/>
+        </w:rPr>
+        <w:t>CORS</w:t>
+      </w:r>
+      <w:r>
+        <w:rPr>
+          <w:rFonts w:hint="eastAsia"/>
+          <w:b/>
+          <w:bCs/>
+        </w:rPr>
+        <w:t xml:space="preserve"> 해결</w:t>
+      </w:r>
+    </w:p>
+    <w:p>
+      <w:r>
+        <w:rPr>
+          <w:rFonts w:hint="eastAsia"/>
+        </w:rPr>
+        <w:lastRenderedPageBreak/>
+        <w:t>다양한 방식이 있다.</w:t>
+      </w:r>
+      <w:r>
+        <w:t xml:space="preserve"> </w:t>
+      </w:r>
+      <w:r>
+        <w:rPr>
+          <w:rFonts w:hint="eastAsia"/>
+        </w:rPr>
+        <w:t xml:space="preserve">브라우저가 직접 서버를 호출하지 않고 현재 서버 내 다른 프로그램을 이용해 </w:t>
+      </w:r>
+      <w:r>
+        <w:t xml:space="preserve">API </w:t>
+      </w:r>
+      <w:r>
+        <w:rPr>
+          <w:rFonts w:hint="eastAsia"/>
+        </w:rPr>
+        <w:t xml:space="preserve">서버를 호출하게 하는 프록시 패턴을 이용하거나 </w:t>
+      </w:r>
+      <w:r>
+        <w:t>JSONP</w:t>
+      </w:r>
+      <w:r>
+        <w:rPr>
+          <w:rFonts w:hint="eastAsia"/>
+        </w:rPr>
+        <w:t xml:space="preserve">와 같이 제이슨이 아닌 순수 </w:t>
+      </w:r>
+      <w:r>
+        <w:t>JS</w:t>
+      </w:r>
+      <w:r>
+        <w:rPr>
+          <w:rFonts w:hint="eastAsia"/>
+        </w:rPr>
+        <w:t xml:space="preserve"> 파일을 요청하는 방법도 있</w:t>
+      </w:r>
+      <w:r>
+        <w:rPr>
+          <w:rFonts w:hint="eastAsia"/>
+        </w:rPr>
+        <w:t>다.</w:t>
+      </w:r>
+    </w:p>
+    <w:p/>
+    <w:p>
+      <w:r>
+        <w:rPr>
+          <w:rFonts w:hint="eastAsia"/>
+        </w:rPr>
+        <w:t xml:space="preserve">권장 설정은 서버에서 </w:t>
+      </w:r>
+      <w:r>
+        <w:t xml:space="preserve">CORS </w:t>
+      </w:r>
+      <w:r>
+        <w:rPr>
+          <w:rFonts w:hint="eastAsia"/>
+        </w:rPr>
+        <w:t>관련 설정으로 해결하는 것이다.</w:t>
+      </w:r>
+      <w:r>
+        <w:t xml:space="preserve"> </w:t>
+      </w:r>
+      <w:r>
+        <w:rPr>
+          <w:rFonts w:hint="eastAsia"/>
+        </w:rPr>
+        <w:t>필터를 이용해 브라우저의 응답 메시지에 해당 호출이 문제 없었다는 헤더 정보를 같이 전송하면 된다.</w:t>
+      </w:r>
+      <w:r>
+        <w:t xml:space="preserve"> </w:t>
+      </w:r>
+      <w:r>
+        <w:rPr>
+          <w:rFonts w:hint="eastAsia"/>
+        </w:rPr>
+        <w:t>부트는 이런 상황을 위해 웹 관련 설정을 조정하는 방식을 이용하기도 한다.</w:t>
+      </w:r>
+      <w:r>
+        <w:t xml:space="preserve"> </w:t>
+      </w:r>
+      <w:r>
+        <w:rPr>
+          <w:rFonts w:hint="eastAsia"/>
+        </w:rPr>
+        <w:t xml:space="preserve">컨트롤러는 </w:t>
+      </w:r>
+      <w:r>
+        <w:t>@CrossOrigin</w:t>
+      </w:r>
+      <w:r>
+        <w:rPr>
+          <w:rFonts w:hint="eastAsia"/>
+        </w:rPr>
+        <w:t xml:space="preserve"> 어노테이션을 이용해 이를 처리할 수 있다.</w:t>
+      </w:r>
+      <w:r>
+        <w:t xml:space="preserve"> </w:t>
+      </w:r>
+      <w:r>
+        <w:rPr>
+          <w:rFonts w:hint="eastAsia"/>
+        </w:rPr>
+        <w:t>시큐리티 필터들의 설정을 수정해 문제를 해결할 수도 있다.</w:t>
       </w:r>
     </w:p>
     <w:p/>

</xml_diff>